<commit_message>
Finish introduction and conclusion
</commit_message>
<xml_diff>
--- a/cmpsc431w_project_report_template.docx
+++ b/cmpsc431w_project_report_template.docx
@@ -11,7 +11,7 @@
         <w:ind w:firstLine="0"/>
         <w:jc w:val="center"/>
         <w:rPr>
-          <w:rFonts w:eastAsia="宋体"/>
+          <w:rFonts w:eastAsia="SimSun"/>
           <w:b/>
           <w:sz w:val="32"/>
           <w:lang w:eastAsia="zh-CN"/>
@@ -196,7 +196,7 @@
     </w:p>
     <w:p>
       <w:pPr>
-        <w:pStyle w:val="16"/>
+        <w:pStyle w:val="14"/>
         <w:rPr>
           <w:b w:val="0"/>
           <w:sz w:val="24"/>
@@ -296,7 +296,7 @@
     </w:p>
     <w:p>
       <w:pPr>
-        <w:pStyle w:val="16"/>
+        <w:pStyle w:val="14"/>
         <w:rPr>
           <w:b w:val="0"/>
           <w:sz w:val="24"/>
@@ -375,7 +375,7 @@
     </w:p>
     <w:p>
       <w:pPr>
-        <w:pStyle w:val="21"/>
+        <w:pStyle w:val="15"/>
         <w:rPr>
           <w:i w:val="0"/>
           <w:sz w:val="24"/>
@@ -454,7 +454,7 @@
     </w:p>
     <w:p>
       <w:pPr>
-        <w:pStyle w:val="21"/>
+        <w:pStyle w:val="15"/>
         <w:rPr>
           <w:i w:val="0"/>
           <w:sz w:val="24"/>
@@ -533,7 +533,7 @@
     </w:p>
     <w:p>
       <w:pPr>
-        <w:pStyle w:val="21"/>
+        <w:pStyle w:val="15"/>
         <w:ind w:left="0"/>
         <w:rPr>
           <w:sz w:val="24"/>
@@ -612,7 +612,7 @@
     </w:p>
     <w:p>
       <w:pPr>
-        <w:pStyle w:val="16"/>
+        <w:pStyle w:val="14"/>
         <w:rPr>
           <w:b w:val="0"/>
           <w:sz w:val="24"/>
@@ -722,7 +722,7 @@
     </w:p>
     <w:p>
       <w:pPr>
-        <w:pStyle w:val="20"/>
+        <w:pStyle w:val="13"/>
         <w:rPr>
           <w:smallCaps w:val="0"/>
           <w:sz w:val="24"/>
@@ -758,7 +758,7 @@
       </w:r>
       <w:r>
         <w:rPr>
-          <w:rFonts w:hint="eastAsia" w:eastAsia="宋体"/>
+          <w:rFonts w:hint="eastAsia" w:eastAsia="SimSun"/>
           <w:smallCaps w:val="0"/>
           <w:sz w:val="24"/>
           <w:lang w:val="en-US" w:eastAsia="zh-CN"/>
@@ -774,7 +774,7 @@
       </w:r>
       <w:r>
         <w:rPr>
-          <w:rFonts w:hint="eastAsia" w:eastAsia="宋体"/>
+          <w:rFonts w:hint="eastAsia" w:eastAsia="SimSun"/>
           <w:smallCaps w:val="0"/>
           <w:sz w:val="24"/>
           <w:lang w:val="en-US" w:eastAsia="zh-CN"/>
@@ -790,7 +790,7 @@
       </w:r>
       <w:r>
         <w:rPr>
-          <w:rFonts w:hint="eastAsia" w:eastAsia="宋体"/>
+          <w:rFonts w:hint="eastAsia" w:eastAsia="SimSun"/>
           <w:smallCaps w:val="0"/>
           <w:sz w:val="24"/>
           <w:lang w:val="en-US" w:eastAsia="zh-CN"/>
@@ -856,7 +856,7 @@
     </w:p>
     <w:p>
       <w:pPr>
-        <w:pStyle w:val="20"/>
+        <w:pStyle w:val="13"/>
         <w:rPr>
           <w:smallCaps w:val="0"/>
           <w:sz w:val="24"/>
@@ -895,7 +895,7 @@
       </w:r>
       <w:r>
         <w:rPr>
-          <w:rFonts w:hint="eastAsia" w:eastAsia="宋体"/>
+          <w:rFonts w:hint="eastAsia" w:eastAsia="SimSun"/>
           <w:smallCaps w:val="0"/>
           <w:sz w:val="24"/>
           <w:lang w:val="en-US" w:eastAsia="zh-CN"/>
@@ -911,7 +911,7 @@
       </w:r>
       <w:r>
         <w:rPr>
-          <w:rFonts w:hint="eastAsia" w:eastAsia="宋体"/>
+          <w:rFonts w:hint="eastAsia" w:eastAsia="SimSun"/>
           <w:smallCaps w:val="0"/>
           <w:sz w:val="24"/>
           <w:lang w:val="en-US" w:eastAsia="zh-CN"/>
@@ -927,7 +927,7 @@
       </w:r>
       <w:r>
         <w:rPr>
-          <w:rFonts w:hint="eastAsia" w:eastAsia="宋体"/>
+          <w:rFonts w:hint="eastAsia" w:eastAsia="SimSun"/>
           <w:smallCaps w:val="0"/>
           <w:sz w:val="24"/>
           <w:lang w:val="en-US" w:eastAsia="zh-CN"/>
@@ -993,7 +993,7 @@
     </w:p>
     <w:p>
       <w:pPr>
-        <w:pStyle w:val="20"/>
+        <w:pStyle w:val="13"/>
         <w:rPr>
           <w:smallCaps w:val="0"/>
           <w:sz w:val="24"/>
@@ -1032,7 +1032,7 @@
       </w:r>
       <w:r>
         <w:rPr>
-          <w:rFonts w:hint="eastAsia" w:eastAsia="宋体"/>
+          <w:rFonts w:hint="eastAsia" w:eastAsia="SimSun"/>
           <w:smallCaps w:val="0"/>
           <w:sz w:val="24"/>
           <w:lang w:val="en-US" w:eastAsia="zh-CN"/>
@@ -1048,7 +1048,7 @@
       </w:r>
       <w:r>
         <w:rPr>
-          <w:rFonts w:hint="eastAsia" w:eastAsia="宋体"/>
+          <w:rFonts w:hint="eastAsia" w:eastAsia="SimSun"/>
           <w:smallCaps w:val="0"/>
           <w:sz w:val="24"/>
           <w:lang w:val="en-US" w:eastAsia="zh-CN"/>
@@ -1064,7 +1064,7 @@
       </w:r>
       <w:r>
         <w:rPr>
-          <w:rFonts w:hint="eastAsia" w:eastAsia="宋体"/>
+          <w:rFonts w:hint="eastAsia" w:eastAsia="SimSun"/>
           <w:smallCaps w:val="0"/>
           <w:sz w:val="24"/>
           <w:lang w:val="en-US" w:eastAsia="zh-CN"/>
@@ -1130,7 +1130,7 @@
     </w:p>
     <w:p>
       <w:pPr>
-        <w:pStyle w:val="20"/>
+        <w:pStyle w:val="13"/>
         <w:rPr>
           <w:smallCaps w:val="0"/>
           <w:sz w:val="24"/>
@@ -1169,7 +1169,7 @@
       </w:r>
       <w:r>
         <w:rPr>
-          <w:rFonts w:hint="eastAsia" w:eastAsia="宋体"/>
+          <w:rFonts w:hint="eastAsia" w:eastAsia="SimSun"/>
           <w:smallCaps w:val="0"/>
           <w:sz w:val="24"/>
           <w:lang w:val="en-US" w:eastAsia="zh-CN"/>
@@ -1185,7 +1185,7 @@
       </w:r>
       <w:r>
         <w:rPr>
-          <w:rFonts w:hint="eastAsia" w:eastAsia="宋体"/>
+          <w:rFonts w:hint="eastAsia" w:eastAsia="SimSun"/>
           <w:smallCaps w:val="0"/>
           <w:sz w:val="24"/>
           <w:lang w:val="en-US" w:eastAsia="zh-CN"/>
@@ -1201,7 +1201,7 @@
       </w:r>
       <w:r>
         <w:rPr>
-          <w:rFonts w:hint="eastAsia" w:eastAsia="宋体"/>
+          <w:rFonts w:hint="eastAsia" w:eastAsia="SimSun"/>
           <w:smallCaps w:val="0"/>
           <w:sz w:val="24"/>
           <w:lang w:val="en-US" w:eastAsia="zh-CN"/>
@@ -1267,7 +1267,7 @@
     </w:p>
     <w:p>
       <w:pPr>
-        <w:pStyle w:val="20"/>
+        <w:pStyle w:val="13"/>
         <w:rPr>
           <w:smallCaps w:val="0"/>
           <w:sz w:val="24"/>
@@ -1306,7 +1306,7 @@
       </w:r>
       <w:r>
         <w:rPr>
-          <w:rFonts w:hint="eastAsia" w:eastAsia="宋体"/>
+          <w:rFonts w:hint="eastAsia" w:eastAsia="SimSun"/>
           <w:smallCaps w:val="0"/>
           <w:sz w:val="24"/>
           <w:lang w:val="en-US" w:eastAsia="zh-CN"/>
@@ -1322,7 +1322,7 @@
       </w:r>
       <w:r>
         <w:rPr>
-          <w:rFonts w:hint="eastAsia" w:eastAsia="宋体"/>
+          <w:rFonts w:hint="eastAsia" w:eastAsia="SimSun"/>
           <w:smallCaps w:val="0"/>
           <w:sz w:val="24"/>
           <w:lang w:val="en-US" w:eastAsia="zh-CN"/>
@@ -1338,7 +1338,7 @@
       </w:r>
       <w:r>
         <w:rPr>
-          <w:rFonts w:hint="eastAsia" w:eastAsia="宋体"/>
+          <w:rFonts w:hint="eastAsia" w:eastAsia="SimSun"/>
           <w:smallCaps w:val="0"/>
           <w:sz w:val="24"/>
           <w:lang w:val="en-US" w:eastAsia="zh-CN"/>
@@ -1404,7 +1404,7 @@
     </w:p>
     <w:p>
       <w:pPr>
-        <w:pStyle w:val="20"/>
+        <w:pStyle w:val="13"/>
         <w:rPr>
           <w:smallCaps w:val="0"/>
           <w:sz w:val="24"/>
@@ -1443,7 +1443,7 @@
       </w:r>
       <w:r>
         <w:rPr>
-          <w:rFonts w:hint="eastAsia" w:eastAsia="宋体"/>
+          <w:rFonts w:hint="eastAsia" w:eastAsia="SimSun"/>
           <w:smallCaps w:val="0"/>
           <w:sz w:val="24"/>
           <w:lang w:val="en-US" w:eastAsia="zh-CN"/>
@@ -1459,7 +1459,7 @@
       </w:r>
       <w:r>
         <w:rPr>
-          <w:rFonts w:hint="eastAsia" w:eastAsia="宋体"/>
+          <w:rFonts w:hint="eastAsia" w:eastAsia="SimSun"/>
           <w:smallCaps w:val="0"/>
           <w:sz w:val="24"/>
           <w:lang w:val="en-US" w:eastAsia="zh-CN"/>
@@ -1475,7 +1475,7 @@
       </w:r>
       <w:r>
         <w:rPr>
-          <w:rFonts w:hint="eastAsia" w:eastAsia="宋体"/>
+          <w:rFonts w:hint="eastAsia" w:eastAsia="SimSun"/>
           <w:smallCaps w:val="0"/>
           <w:sz w:val="24"/>
           <w:lang w:val="en-US" w:eastAsia="zh-CN"/>
@@ -1562,7 +1562,7 @@
     </w:p>
     <w:p>
       <w:pPr>
-        <w:pStyle w:val="20"/>
+        <w:pStyle w:val="13"/>
         <w:rPr>
           <w:smallCaps w:val="0"/>
           <w:sz w:val="24"/>
@@ -1601,7 +1601,7 @@
       </w:r>
       <w:r>
         <w:rPr>
-          <w:rFonts w:hint="eastAsia" w:eastAsia="宋体"/>
+          <w:rFonts w:hint="eastAsia" w:eastAsia="SimSun"/>
           <w:smallCaps w:val="0"/>
           <w:sz w:val="24"/>
           <w:lang w:val="en-US" w:eastAsia="zh-CN"/>
@@ -1617,7 +1617,7 @@
       </w:r>
       <w:r>
         <w:rPr>
-          <w:rFonts w:hint="eastAsia" w:eastAsia="宋体"/>
+          <w:rFonts w:hint="eastAsia" w:eastAsia="SimSun"/>
           <w:smallCaps w:val="0"/>
           <w:sz w:val="24"/>
           <w:lang w:val="en-US" w:eastAsia="zh-CN"/>
@@ -1633,7 +1633,7 @@
       </w:r>
       <w:r>
         <w:rPr>
-          <w:rFonts w:hint="eastAsia" w:eastAsia="宋体"/>
+          <w:rFonts w:hint="eastAsia" w:eastAsia="SimSun"/>
           <w:smallCaps w:val="0"/>
           <w:sz w:val="24"/>
           <w:lang w:val="en-US" w:eastAsia="zh-CN"/>
@@ -1699,7 +1699,7 @@
     </w:p>
     <w:p>
       <w:pPr>
-        <w:pStyle w:val="20"/>
+        <w:pStyle w:val="13"/>
         <w:rPr>
           <w:smallCaps w:val="0"/>
           <w:sz w:val="24"/>
@@ -1796,9 +1796,9 @@
     </w:p>
     <w:p>
       <w:pPr>
-        <w:pStyle w:val="20"/>
-        <w:rPr>
-          <w:rFonts w:hint="eastAsia" w:eastAsia="宋体"/>
+        <w:pStyle w:val="13"/>
+        <w:rPr>
+          <w:rFonts w:hint="eastAsia" w:eastAsia="SimSun"/>
           <w:smallCaps w:val="0"/>
           <w:sz w:val="24"/>
           <w:lang w:val="en-US" w:eastAsia="zh-CN"/>
@@ -1834,7 +1834,7 @@
       </w:r>
       <w:r>
         <w:rPr>
-          <w:rFonts w:hint="eastAsia" w:eastAsia="宋体"/>
+          <w:rFonts w:hint="eastAsia" w:eastAsia="SimSun"/>
           <w:smallCaps w:val="0"/>
           <w:sz w:val="24"/>
           <w:lang w:val="en-US" w:eastAsia="zh-CN"/>
@@ -1906,7 +1906,7 @@
       </w:r>
       <w:r>
         <w:rPr>
-          <w:rFonts w:hint="eastAsia" w:eastAsia="宋体"/>
+          <w:rFonts w:hint="eastAsia" w:eastAsia="SimSun"/>
           <w:smallCaps w:val="0"/>
           <w:sz w:val="24"/>
           <w:lang w:val="en-US" w:eastAsia="zh-CN"/>
@@ -1916,9 +1916,9 @@
     </w:p>
     <w:p>
       <w:pPr>
-        <w:pStyle w:val="20"/>
-        <w:rPr>
-          <w:rFonts w:hint="eastAsia" w:eastAsia="宋体"/>
+        <w:pStyle w:val="13"/>
+        <w:rPr>
+          <w:rFonts w:hint="eastAsia" w:eastAsia="SimSun"/>
           <w:smallCaps w:val="0"/>
           <w:sz w:val="24"/>
           <w:lang w:val="en-US" w:eastAsia="zh-CN"/>
@@ -1933,7 +1933,7 @@
       </w:r>
       <w:r>
         <w:rPr>
-          <w:rFonts w:hint="eastAsia" w:eastAsia="宋体"/>
+          <w:rFonts w:hint="eastAsia" w:eastAsia="SimSun"/>
           <w:smallCaps w:val="0"/>
           <w:sz w:val="24"/>
           <w:lang w:val="en-US" w:eastAsia="zh-CN"/>
@@ -1949,7 +1949,7 @@
       </w:r>
       <w:r>
         <w:rPr>
-          <w:rFonts w:hint="eastAsia" w:eastAsia="宋体"/>
+          <w:rFonts w:hint="eastAsia" w:eastAsia="SimSun"/>
           <w:smallCaps w:val="0"/>
           <w:sz w:val="24"/>
           <w:lang w:val="en-US" w:eastAsia="zh-CN"/>
@@ -2021,21 +2021,19 @@
       </w:r>
       <w:r>
         <w:rPr>
-          <w:rFonts w:hint="eastAsia" w:eastAsia="宋体"/>
+          <w:rFonts w:hint="eastAsia" w:eastAsia="SimSun"/>
           <w:smallCaps w:val="0"/>
           <w:sz w:val="24"/>
           <w:lang w:val="en-US" w:eastAsia="zh-CN"/>
         </w:rPr>
         <w:instrText xml:space="preserve">Pg. 4</w:instrText>
       </w:r>
-      <w:bookmarkStart w:id="24" w:name="_GoBack"/>
-      <w:bookmarkEnd w:id="24"/>
-    </w:p>
-    <w:p>
-      <w:pPr>
-        <w:pStyle w:val="20"/>
-        <w:rPr>
-          <w:rFonts w:hint="eastAsia" w:eastAsia="宋体"/>
+    </w:p>
+    <w:p>
+      <w:pPr>
+        <w:pStyle w:val="13"/>
+        <w:rPr>
+          <w:rFonts w:hint="eastAsia" w:eastAsia="SimSun"/>
           <w:smallCaps w:val="0"/>
           <w:sz w:val="24"/>
           <w:lang w:val="en-US" w:eastAsia="zh-CN"/>
@@ -2050,7 +2048,7 @@
       </w:r>
       <w:r>
         <w:rPr>
-          <w:rFonts w:hint="eastAsia" w:eastAsia="宋体"/>
+          <w:rFonts w:hint="eastAsia" w:eastAsia="SimSun"/>
           <w:smallCaps w:val="0"/>
           <w:sz w:val="24"/>
           <w:lang w:val="en-US" w:eastAsia="zh-CN"/>
@@ -2066,7 +2064,7 @@
       </w:r>
       <w:r>
         <w:rPr>
-          <w:rFonts w:hint="eastAsia" w:eastAsia="宋体"/>
+          <w:rFonts w:hint="eastAsia" w:eastAsia="SimSun"/>
           <w:smallCaps w:val="0"/>
           <w:sz w:val="24"/>
           <w:lang w:val="en-US" w:eastAsia="zh-CN"/>
@@ -2138,7 +2136,7 @@
       </w:r>
       <w:r>
         <w:rPr>
-          <w:rFonts w:hint="eastAsia" w:eastAsia="宋体"/>
+          <w:rFonts w:hint="eastAsia" w:eastAsia="SimSun"/>
           <w:smallCaps w:val="0"/>
           <w:sz w:val="24"/>
           <w:lang w:val="en-US" w:eastAsia="zh-CN"/>
@@ -2148,9 +2146,9 @@
     </w:p>
     <w:p>
       <w:pPr>
-        <w:pStyle w:val="20"/>
-        <w:rPr>
-          <w:rFonts w:hint="eastAsia" w:eastAsia="宋体"/>
+        <w:pStyle w:val="13"/>
+        <w:rPr>
+          <w:rFonts w:hint="eastAsia" w:eastAsia="SimSun"/>
           <w:smallCaps w:val="0"/>
           <w:sz w:val="24"/>
           <w:lang w:val="en-US" w:eastAsia="zh-CN"/>
@@ -2165,7 +2163,7 @@
       </w:r>
       <w:r>
         <w:rPr>
-          <w:rFonts w:hint="eastAsia" w:eastAsia="宋体"/>
+          <w:rFonts w:hint="eastAsia" w:eastAsia="SimSun"/>
           <w:smallCaps w:val="0"/>
           <w:sz w:val="24"/>
           <w:lang w:val="en-US" w:eastAsia="zh-CN"/>
@@ -2181,7 +2179,7 @@
       </w:r>
       <w:r>
         <w:rPr>
-          <w:rFonts w:hint="eastAsia" w:eastAsia="宋体"/>
+          <w:rFonts w:hint="eastAsia" w:eastAsia="SimSun"/>
           <w:smallCaps w:val="0"/>
           <w:sz w:val="24"/>
           <w:lang w:val="en-US" w:eastAsia="zh-CN"/>
@@ -2253,7 +2251,7 @@
       </w:r>
       <w:r>
         <w:rPr>
-          <w:rFonts w:hint="eastAsia" w:eastAsia="宋体"/>
+          <w:rFonts w:hint="eastAsia" w:eastAsia="SimSun"/>
           <w:smallCaps w:val="0"/>
           <w:sz w:val="24"/>
           <w:lang w:val="en-US" w:eastAsia="zh-CN"/>
@@ -2263,9 +2261,9 @@
     </w:p>
     <w:p>
       <w:pPr>
-        <w:pStyle w:val="20"/>
-        <w:rPr>
-          <w:rFonts w:hint="eastAsia" w:eastAsia="宋体"/>
+        <w:pStyle w:val="13"/>
+        <w:rPr>
+          <w:rFonts w:hint="eastAsia" w:eastAsia="SimSun"/>
           <w:smallCaps w:val="0"/>
           <w:sz w:val="24"/>
           <w:lang w:val="en-US" w:eastAsia="zh-CN"/>
@@ -2280,7 +2278,7 @@
       </w:r>
       <w:r>
         <w:rPr>
-          <w:rFonts w:hint="eastAsia" w:eastAsia="宋体"/>
+          <w:rFonts w:hint="eastAsia" w:eastAsia="SimSun"/>
           <w:smallCaps w:val="0"/>
           <w:sz w:val="24"/>
           <w:lang w:val="en-US" w:eastAsia="zh-CN"/>
@@ -2296,7 +2294,7 @@
       </w:r>
       <w:r>
         <w:rPr>
-          <w:rFonts w:hint="eastAsia" w:eastAsia="宋体"/>
+          <w:rFonts w:hint="eastAsia" w:eastAsia="SimSun"/>
           <w:smallCaps w:val="0"/>
           <w:sz w:val="24"/>
           <w:lang w:val="en-US" w:eastAsia="zh-CN"/>
@@ -2368,7 +2366,7 @@
       </w:r>
       <w:r>
         <w:rPr>
-          <w:rFonts w:hint="eastAsia" w:eastAsia="宋体"/>
+          <w:rFonts w:hint="eastAsia" w:eastAsia="SimSun"/>
           <w:smallCaps w:val="0"/>
           <w:sz w:val="24"/>
           <w:lang w:val="en-US" w:eastAsia="zh-CN"/>
@@ -2399,7 +2397,7 @@
     </w:p>
     <w:p>
       <w:pPr>
-        <w:pStyle w:val="16"/>
+        <w:pStyle w:val="14"/>
       </w:pPr>
     </w:p>
     <w:bookmarkEnd w:id="1"/>
@@ -2421,17 +2419,18 @@
       <w:bookmarkStart w:id="6" w:name="_Toc401518447"/>
       <w:bookmarkStart w:id="7" w:name="_Toc401520112"/>
     </w:p>
+    <w:bookmarkEnd w:id="3"/>
+    <w:bookmarkEnd w:id="4"/>
+    <w:bookmarkEnd w:id="5"/>
+    <w:bookmarkEnd w:id="6"/>
     <w:p>
       <w:pPr>
         <w:pStyle w:val="2"/>
-      </w:pPr>
-      <w:r>
-        <w:t xml:space="preserve">1. </w:t>
-      </w:r>
-      <w:bookmarkEnd w:id="3"/>
-      <w:bookmarkEnd w:id="4"/>
-      <w:bookmarkEnd w:id="5"/>
-      <w:bookmarkEnd w:id="6"/>
+        <w:numPr>
+          <w:ilvl w:val="0"/>
+          <w:numId w:val="1"/>
+        </w:numPr>
+      </w:pPr>
       <w:r>
         <w:t>Introduction</w:t>
       </w:r>
@@ -2440,17 +2439,52 @@
     <w:p>
       <w:pPr>
         <w:ind w:firstLine="1076" w:firstLineChars="0"/>
-      </w:pPr>
-      <w:r>
         <w:rPr>
           <w:lang w:val="en-US"/>
         </w:rPr>
-        <w:t xml:space="preserve">The League of Legends Store is a startup company that has partnered with Riot Games to deliver the best real world and virtual gaming experiences to the millions of League of Legends fans worldwide. The opening day for this store has been anticipated for months, and the League of Legends Store has been hard at work to fill its warehouse with quality League of Legend cosplay items, and notify potential suppliers to utilize the new and upcoming store. </w:t>
+      </w:pPr>
+      <w:r>
+        <w:rPr>
+          <w:lang w:val="en-US"/>
+        </w:rPr>
+        <w:t xml:space="preserve">The League of Legends Store is a startup company that has partnered with Riot Games to deliver the best real world and virtual gaming experiences to the millions of League of Legends fans worldwide. The opening day for this store has been anticipated for months, and the new store has been hard at work to fill its warehouse with quality League of Legend cosplay items, and notify potential suppliers to utilize their store. A month before the release date, the founders convened for an emergency meeting. They had met with an independent contractor beforehand and were informed that their current item database was designed poorly and was deemed unusable. The contractor informed them that they needed to redesign their database before the opening day. </w:t>
+      </w:r>
+    </w:p>
+    <w:p>
+      <w:pPr>
+        <w:ind w:firstLine="1076" w:firstLineChars="0"/>
+        <w:rPr>
+          <w:rFonts w:hint="default"/>
+          <w:lang w:val="en-US"/>
+        </w:rPr>
+      </w:pPr>
+      <w:r>
+        <w:rPr>
+          <w:lang w:val="en-US"/>
+        </w:rPr>
+        <w:t>As a result of the emergency meeting, the founders have contacted a group of Penn State</w:t>
+      </w:r>
+      <w:r>
+        <w:rPr>
+          <w:rFonts w:hint="default"/>
+          <w:lang w:val="en-US"/>
+        </w:rPr>
+        <w:t>’s CMPSC 431W students to design a better database in order to sell their League of Legends items. The contractor had given the students a three step plan to deliver a quality product which is outlined below and then described in detail in the rest of this document.</w:t>
+      </w:r>
+    </w:p>
+    <w:p>
+      <w:r>
+        <w:rPr>
+          <w:rFonts w:hint="default"/>
+          <w:lang w:val="en-US"/>
+        </w:rPr>
+        <w:t>First the students need to analyze the League of Legends Store business requirements and construct the preliminary database design using the Entity Relationship Model paradigm. Next the students need to decide which database management system to use, create a logical database design, refine and normalize the initial design and populate the database. Afterwards, the students need to write a set of representative transactions to access the database. When all three project phases are completed, then the students may begin implementing the League of Legends Store website, test their code, and finally demonstrate their product to the founding team. If all goes well, the CMPSC 431W students will finish on time and satisfy all the founding members’ database requirements. The success of the League of Legends Store is contingent on a well designed and implemented database.</w:t>
       </w:r>
     </w:p>
     <w:p>
       <w:pPr>
         <w:pStyle w:val="2"/>
+        <w:jc w:val="center"/>
       </w:pPr>
       <w:bookmarkStart w:id="8" w:name="_Toc401520113"/>
       <w:r>
@@ -2458,7 +2492,12 @@
       </w:r>
       <w:bookmarkEnd w:id="8"/>
       <w:r>
-        <w:t>Conceptual Database Design</w:t>
+        <w:t>Conceptual Database D</w:t>
+      </w:r>
+      <w:bookmarkStart w:id="24" w:name="_GoBack"/>
+      <w:bookmarkEnd w:id="24"/>
+      <w:r>
+        <w:t>esign</w:t>
       </w:r>
     </w:p>
     <w:p>
@@ -3464,7 +3503,7 @@
       <w:pPr>
         <w:numPr>
           <w:ilvl w:val="0"/>
-          <w:numId w:val="1"/>
+          <w:numId w:val="2"/>
         </w:numPr>
         <w:spacing w:line="240" w:lineRule="auto"/>
         <w:ind w:firstLine="0"/>
@@ -3477,7 +3516,7 @@
       <w:pPr>
         <w:numPr>
           <w:ilvl w:val="0"/>
-          <w:numId w:val="1"/>
+          <w:numId w:val="2"/>
         </w:numPr>
         <w:spacing w:line="240" w:lineRule="auto"/>
         <w:ind w:firstLine="0"/>
@@ -3847,7 +3886,7 @@
       </w:r>
       <w:r>
         <w:rPr>
-          <w:rFonts w:hint="eastAsia" w:eastAsia="宋体"/>
+          <w:rFonts w:hint="eastAsia" w:eastAsia="SimSun"/>
           <w:lang w:val="en-US" w:eastAsia="zh-CN"/>
         </w:rPr>
         <w:t>2.1</w:t>
@@ -3910,7 +3949,7 @@
       </w:r>
       <w:r>
         <w:rPr>
-          <w:rFonts w:hint="eastAsia" w:eastAsia="宋体"/>
+          <w:rFonts w:hint="eastAsia" w:eastAsia="SimSun"/>
           <w:b/>
           <w:bCs/>
           <w:lang w:val="en-US" w:eastAsia="zh-CN"/>
@@ -3969,14 +4008,14 @@
               <w:txbxContent>
                 <w:p>
                   <w:pPr>
-                    <w:pStyle w:val="8"/>
+                    <w:pStyle w:val="6"/>
                   </w:pPr>
                   <w:r>
                     <w:t xml:space="preserve">               Figure </w:t>
                   </w:r>
                   <w:r>
                     <w:rPr>
-                      <w:rFonts w:hint="eastAsia" w:eastAsia="宋体"/>
+                      <w:rFonts w:hint="eastAsia" w:eastAsia="SimSun"/>
                       <w:lang w:val="en-US" w:eastAsia="zh-CN"/>
                     </w:rPr>
                     <w:t>2.2</w:t>
@@ -4021,7 +4060,7 @@
       </w:r>
       <w:r>
         <w:rPr>
-          <w:rFonts w:hint="eastAsia" w:eastAsia="宋体"/>
+          <w:rFonts w:hint="eastAsia" w:eastAsia="SimSun"/>
           <w:lang w:val="en-US" w:eastAsia="zh-CN"/>
         </w:rPr>
         <w:t xml:space="preserve">2.2 </w:t>
@@ -5409,7 +5448,7 @@
       </w:r>
       <w:r>
         <w:rPr>
-          <w:rFonts w:ascii="Times New Roman" w:hAnsi="Times New Roman" w:eastAsia="宋体" w:cs="Times New Roman"/>
+          <w:rFonts w:ascii="Times New Roman" w:hAnsi="Times New Roman" w:eastAsia="SimSun" w:cs="Times New Roman"/>
           <w:color w:val="000000"/>
           <w:sz w:val="24"/>
           <w:szCs w:val="24"/>
@@ -5490,7 +5529,7 @@
       </w:pPr>
       <w:r>
         <w:rPr>
-          <w:rFonts w:ascii="Times New Roman" w:hAnsi="Times New Roman" w:eastAsia="宋体" w:cs="Times New Roman"/>
+          <w:rFonts w:ascii="Times New Roman" w:hAnsi="Times New Roman" w:eastAsia="SimSun" w:cs="Times New Roman"/>
           <w:color w:val="000000"/>
           <w:sz w:val="24"/>
           <w:szCs w:val="24"/>
@@ -5567,7 +5606,7 @@
       </w:pPr>
       <w:r>
         <w:rPr>
-          <w:rFonts w:hint="eastAsia" w:ascii="Times New Roman" w:hAnsi="Times New Roman" w:eastAsia="宋体" w:cs="Times New Roman"/>
+          <w:rFonts w:hint="eastAsia" w:ascii="Times New Roman" w:hAnsi="Times New Roman" w:eastAsia="SimSun" w:cs="Times New Roman"/>
           <w:b/>
           <w:bCs/>
           <w:i/>
@@ -5581,7 +5620,7 @@
       </w:r>
       <w:r>
         <w:rPr>
-          <w:rFonts w:hint="default" w:ascii="Times New Roman" w:hAnsi="Times New Roman" w:eastAsia="宋体" w:cs="Times New Roman"/>
+          <w:rFonts w:hint="default" w:ascii="Times New Roman" w:hAnsi="Times New Roman" w:eastAsia="SimSun" w:cs="Times New Roman"/>
           <w:kern w:val="0"/>
           <w:sz w:val="24"/>
           <w:szCs w:val="24"/>
@@ -5605,14 +5644,14 @@
       <w:pPr>
         <w:ind w:firstLine="0"/>
         <w:rPr>
-          <w:rFonts w:ascii="Times New Roman" w:hAnsi="Times New Roman" w:eastAsia="宋体"/>
+          <w:rFonts w:ascii="Times New Roman" w:hAnsi="Times New Roman" w:eastAsia="SimSun"/>
           <w:szCs w:val="24"/>
           <w:lang w:eastAsia="zh-CN"/>
         </w:rPr>
       </w:pPr>
       <w:r>
         <w:rPr>
-          <w:rFonts w:ascii="Times New Roman" w:hAnsi="Times New Roman" w:eastAsia="宋体"/>
+          <w:rFonts w:ascii="Times New Roman" w:hAnsi="Times New Roman" w:eastAsia="SimSun"/>
           <w:b/>
           <w:bCs/>
           <w:i/>
@@ -5624,7 +5663,7 @@
       </w:r>
       <w:r>
         <w:rPr>
-          <w:rFonts w:hint="eastAsia" w:ascii="Times New Roman" w:hAnsi="Times New Roman" w:eastAsia="宋体"/>
+          <w:rFonts w:hint="eastAsia" w:ascii="Times New Roman" w:hAnsi="Times New Roman" w:eastAsia="SimSun"/>
           <w:b/>
           <w:bCs/>
           <w:i/>
@@ -5636,7 +5675,7 @@
       </w:r>
       <w:r>
         <w:rPr>
-          <w:rFonts w:ascii="Times New Roman" w:hAnsi="Times New Roman" w:eastAsia="宋体"/>
+          <w:rFonts w:ascii="Times New Roman" w:hAnsi="Times New Roman" w:eastAsia="SimSun"/>
           <w:szCs w:val="24"/>
           <w:lang w:eastAsia="zh-CN"/>
         </w:rPr>
@@ -5644,7 +5683,7 @@
       </w:r>
       <w:r>
         <w:rPr>
-          <w:rFonts w:hint="eastAsia" w:ascii="Times New Roman" w:hAnsi="Times New Roman" w:eastAsia="宋体"/>
+          <w:rFonts w:hint="eastAsia" w:ascii="Times New Roman" w:hAnsi="Times New Roman" w:eastAsia="SimSun"/>
           <w:szCs w:val="24"/>
           <w:lang w:val="en-US" w:eastAsia="zh-CN"/>
         </w:rPr>
@@ -5652,7 +5691,7 @@
       </w:r>
       <w:r>
         <w:rPr>
-          <w:rFonts w:ascii="Times New Roman" w:hAnsi="Times New Roman" w:eastAsia="宋体"/>
+          <w:rFonts w:ascii="Times New Roman" w:hAnsi="Times New Roman" w:eastAsia="SimSun"/>
           <w:szCs w:val="24"/>
           <w:lang w:eastAsia="zh-CN"/>
         </w:rPr>
@@ -5715,14 +5754,14 @@
       <w:pPr>
         <w:ind w:firstLine="720"/>
         <w:rPr>
-          <w:rFonts w:ascii="Times New Roman" w:hAnsi="Times New Roman" w:eastAsia="宋体"/>
+          <w:rFonts w:ascii="Times New Roman" w:hAnsi="Times New Roman" w:eastAsia="SimSun"/>
           <w:szCs w:val="24"/>
           <w:lang w:eastAsia="zh-CN"/>
         </w:rPr>
       </w:pPr>
       <w:r>
         <w:rPr>
-          <w:rFonts w:ascii="Times New Roman" w:hAnsi="Times New Roman" w:eastAsia="宋体"/>
+          <w:rFonts w:ascii="Times New Roman" w:hAnsi="Times New Roman" w:eastAsia="SimSun"/>
           <w:szCs w:val="24"/>
           <w:lang w:eastAsia="zh-CN"/>
         </w:rPr>
@@ -5730,7 +5769,7 @@
       </w:r>
       <w:r>
         <w:rPr>
-          <w:rFonts w:hint="eastAsia" w:ascii="Times New Roman" w:hAnsi="Times New Roman" w:eastAsia="宋体"/>
+          <w:rFonts w:hint="eastAsia" w:ascii="Times New Roman" w:hAnsi="Times New Roman" w:eastAsia="SimSun"/>
           <w:szCs w:val="24"/>
           <w:lang w:val="en-US" w:eastAsia="zh-CN"/>
         </w:rPr>
@@ -5738,7 +5777,7 @@
       </w:r>
       <w:r>
         <w:rPr>
-          <w:rFonts w:ascii="Times New Roman" w:hAnsi="Times New Roman" w:eastAsia="宋体"/>
+          <w:rFonts w:ascii="Times New Roman" w:hAnsi="Times New Roman" w:eastAsia="SimSun"/>
           <w:szCs w:val="24"/>
           <w:lang w:eastAsia="zh-CN"/>
         </w:rPr>
@@ -5782,7 +5821,7 @@
         <w:ind w:left="360"/>
         <w:jc w:val="center"/>
         <w:rPr>
-          <w:rFonts w:ascii="Times New Roman" w:hAnsi="Times New Roman" w:eastAsia="宋体"/>
+          <w:rFonts w:ascii="Times New Roman" w:hAnsi="Times New Roman" w:eastAsia="SimSun"/>
           <w:b/>
           <w:bCs/>
           <w:szCs w:val="24"/>
@@ -5798,7 +5837,7 @@
       </w:r>
       <w:r>
         <w:rPr>
-          <w:rFonts w:hint="eastAsia" w:eastAsia="宋体"/>
+          <w:rFonts w:hint="eastAsia" w:eastAsia="SimSun"/>
           <w:b/>
           <w:bCs/>
           <w:lang w:val="en-US" w:eastAsia="zh-CN"/>
@@ -5810,14 +5849,14 @@
       <w:pPr>
         <w:ind w:firstLine="720"/>
         <w:rPr>
-          <w:rFonts w:ascii="Times New Roman" w:hAnsi="Times New Roman" w:eastAsia="宋体"/>
+          <w:rFonts w:ascii="Times New Roman" w:hAnsi="Times New Roman" w:eastAsia="SimSun"/>
           <w:szCs w:val="24"/>
           <w:lang w:eastAsia="zh-CN"/>
         </w:rPr>
       </w:pPr>
       <w:r>
         <w:rPr>
-          <w:rFonts w:ascii="Times New Roman" w:hAnsi="Times New Roman" w:eastAsia="宋体"/>
+          <w:rFonts w:ascii="Times New Roman" w:hAnsi="Times New Roman" w:eastAsia="SimSun"/>
           <w:szCs w:val="24"/>
           <w:lang w:eastAsia="zh-CN"/>
         </w:rPr>
@@ -5825,7 +5864,7 @@
       </w:r>
       <w:r>
         <w:rPr>
-          <w:rFonts w:hint="eastAsia" w:ascii="Times New Roman" w:hAnsi="Times New Roman" w:eastAsia="宋体"/>
+          <w:rFonts w:hint="eastAsia" w:ascii="Times New Roman" w:hAnsi="Times New Roman" w:eastAsia="SimSun"/>
           <w:szCs w:val="24"/>
           <w:lang w:val="en-US" w:eastAsia="zh-CN"/>
         </w:rPr>
@@ -5833,7 +5872,7 @@
       </w:r>
       <w:r>
         <w:rPr>
-          <w:rFonts w:ascii="Times New Roman" w:hAnsi="Times New Roman" w:eastAsia="宋体"/>
+          <w:rFonts w:ascii="Times New Roman" w:hAnsi="Times New Roman" w:eastAsia="SimSun"/>
           <w:szCs w:val="24"/>
           <w:lang w:eastAsia="zh-CN"/>
         </w:rPr>
@@ -5877,7 +5916,7 @@
         <w:ind w:left="360"/>
         <w:jc w:val="center"/>
         <w:rPr>
-          <w:rFonts w:eastAsia="宋体"/>
+          <w:rFonts w:eastAsia="SimSun"/>
           <w:b/>
           <w:bCs/>
           <w:lang w:eastAsia="zh-CN"/>
@@ -5885,7 +5924,7 @@
       </w:pPr>
       <w:r>
         <w:rPr>
-          <w:rFonts w:hint="eastAsia" w:eastAsia="宋体"/>
+          <w:rFonts w:hint="eastAsia" w:eastAsia="SimSun"/>
           <w:b/>
           <w:bCs/>
           <w:lang w:eastAsia="zh-CN"/>
@@ -5894,7 +5933,7 @@
       </w:r>
       <w:r>
         <w:rPr>
-          <w:rFonts w:hint="eastAsia" w:eastAsia="宋体"/>
+          <w:rFonts w:hint="eastAsia" w:eastAsia="SimSun"/>
           <w:b/>
           <w:bCs/>
           <w:lang w:val="en-US" w:eastAsia="zh-CN"/>
@@ -5912,7 +5951,7 @@
         <w:ind w:left="360"/>
         <w:jc w:val="center"/>
         <w:rPr>
-          <w:rFonts w:eastAsia="宋体"/>
+          <w:rFonts w:eastAsia="SimSun"/>
           <w:lang w:eastAsia="zh-CN"/>
         </w:rPr>
       </w:pPr>
@@ -5925,14 +5964,14 @@
         </w:tabs>
         <w:ind w:firstLine="0"/>
         <w:rPr>
-          <w:rFonts w:hint="eastAsia" w:ascii="Times New Roman" w:hAnsi="Times New Roman" w:eastAsia="宋体"/>
+          <w:rFonts w:hint="eastAsia" w:ascii="Times New Roman" w:hAnsi="Times New Roman" w:eastAsia="SimSun"/>
           <w:szCs w:val="24"/>
           <w:lang w:eastAsia="zh-CN"/>
         </w:rPr>
       </w:pPr>
       <w:r>
         <w:rPr>
-          <w:rFonts w:hint="eastAsia" w:eastAsia="宋体"/>
+          <w:rFonts w:hint="eastAsia" w:eastAsia="SimSun"/>
           <w:b/>
           <w:bCs/>
           <w:i/>
@@ -5943,7 +5982,7 @@
       </w:r>
       <w:r>
         <w:rPr>
-          <w:rFonts w:eastAsia="宋体"/>
+          <w:rFonts w:eastAsia="SimSun"/>
           <w:b/>
           <w:bCs/>
           <w:i/>
@@ -5954,7 +5993,7 @@
       </w:r>
       <w:r>
         <w:rPr>
-          <w:rFonts w:hint="eastAsia" w:eastAsia="宋体"/>
+          <w:rFonts w:hint="eastAsia" w:eastAsia="SimSun"/>
           <w:b/>
           <w:bCs/>
           <w:i/>
@@ -5965,7 +6004,7 @@
       </w:r>
       <w:r>
         <w:rPr>
-          <w:rFonts w:eastAsia="宋体"/>
+          <w:rFonts w:eastAsia="SimSun"/>
           <w:b/>
           <w:bCs/>
           <w:i/>
@@ -5976,7 +6015,7 @@
       </w:r>
       <w:r>
         <w:rPr>
-          <w:rFonts w:hint="eastAsia" w:ascii="Times New Roman" w:hAnsi="Times New Roman" w:eastAsia="宋体"/>
+          <w:rFonts w:hint="eastAsia" w:ascii="Times New Roman" w:hAnsi="Times New Roman" w:eastAsia="SimSun"/>
           <w:szCs w:val="24"/>
           <w:lang w:eastAsia="zh-CN"/>
         </w:rPr>
@@ -6010,7 +6049,7 @@
         </w:tabs>
         <w:ind w:firstLine="0"/>
         <w:rPr>
-          <w:rFonts w:ascii="Times New Roman" w:hAnsi="Times New Roman" w:eastAsia="宋体"/>
+          <w:rFonts w:ascii="Times New Roman" w:hAnsi="Times New Roman" w:eastAsia="SimSun"/>
           <w:szCs w:val="24"/>
           <w:lang w:eastAsia="zh-CN"/>
         </w:rPr>
@@ -6052,17 +6091,55 @@
       <w:bookmarkEnd w:id="23"/>
     </w:p>
     <w:p>
-      <w:r>
-        <w:t>This document summarizes the format and structure for the project reports. I hope this will be helpful in completing your project reports. If you have further questions please feel free to ask.</w:t>
-      </w:r>
-    </w:p>
-    <w:p>
       <w:pPr>
         <w:tabs>
           <w:tab w:val="left" w:pos="2160"/>
           <w:tab w:val="left" w:pos="5760"/>
         </w:tabs>
-        <w:ind w:left="360"/>
+        <w:rPr>
+          <w:rFonts w:hint="default"/>
+          <w:lang w:val="en-US"/>
+        </w:rPr>
+      </w:pPr>
+      <w:r>
+        <w:rPr>
+          <w:lang w:val="en-US"/>
+        </w:rPr>
+        <w:t xml:space="preserve">This concludes the League of Legends store requirements for Phase 1 of the project. The CMPSC 431W students have fully analyzed the requirements for implementing a database for the store, and then translated the requirements to an Entity Relationship model. By completeting these two first, we have set a solid foundation to create a versatile database that the </w:t>
+      </w:r>
+      <w:r>
+        <w:rPr>
+          <w:rFonts w:hint="default"/>
+          <w:lang w:val="en-US"/>
+        </w:rPr>
+        <w:t xml:space="preserve">clients have requested. </w:t>
+      </w:r>
+    </w:p>
+    <w:p>
+      <w:pPr>
+        <w:tabs>
+          <w:tab w:val="left" w:pos="2160"/>
+          <w:tab w:val="left" w:pos="5760"/>
+        </w:tabs>
+        <w:rPr>
+          <w:lang w:val="en-US"/>
+        </w:rPr>
+      </w:pPr>
+      <w:r>
+        <w:rPr>
+          <w:rFonts w:hint="default"/>
+          <w:lang w:val="en-US"/>
+        </w:rPr>
+        <w:t xml:space="preserve">The next phase is to decide which database management system to use, create a logical database design, refine and normalize the inital design and populate the database with the League of Legends store items. </w:t>
+      </w:r>
+    </w:p>
+    <w:p>
+      <w:pPr>
+        <w:tabs>
+          <w:tab w:val="left" w:pos="2160"/>
+          <w:tab w:val="left" w:pos="5760"/>
+        </w:tabs>
+        <w:ind w:left="0" w:leftChars="0" w:firstLine="0" w:firstLineChars="0"/>
       </w:pPr>
     </w:p>
     <w:sectPr>
@@ -6079,39 +6156,39 @@
 <w:ftr xmlns:wpc="http://schemas.microsoft.com/office/word/2010/wordprocessingCanvas" xmlns:mc="http://schemas.openxmlformats.org/markup-compatibility/2006" xmlns:o="urn:schemas-microsoft-com:office:office" xmlns:r="http://schemas.openxmlformats.org/officeDocument/2006/relationships" xmlns:m="http://schemas.openxmlformats.org/officeDocument/2006/math" xmlns:v="urn:schemas-microsoft-com:vml" xmlns:wp14="http://schemas.microsoft.com/office/word/2010/wordprocessingDrawing" xmlns:wp="http://schemas.openxmlformats.org/drawingml/2006/wordprocessingDrawing" xmlns:w10="urn:schemas-microsoft-com:office:word" xmlns:w="http://schemas.openxmlformats.org/wordprocessingml/2006/main" xmlns:w14="http://schemas.microsoft.com/office/word/2010/wordml" xmlns:wpg="http://schemas.microsoft.com/office/word/2010/wordprocessingGroup" xmlns:wpi="http://schemas.microsoft.com/office/word/2010/wordprocessingInk" xmlns:wne="http://schemas.microsoft.com/office/word/2006/wordml" xmlns:wps="http://schemas.microsoft.com/office/word/2010/wordprocessingShape" mc:Ignorable="w14 wp14">
   <w:p>
     <w:pPr>
-      <w:pStyle w:val="14"/>
+      <w:pStyle w:val="10"/>
       <w:framePr w:wrap="around" w:vAnchor="text" w:hAnchor="margin" w:xAlign="center" w:y="1"/>
       <w:rPr>
-        <w:rStyle w:val="24"/>
+        <w:rStyle w:val="26"/>
       </w:rPr>
     </w:pPr>
     <w:r>
       <w:rPr>
-        <w:rStyle w:val="24"/>
+        <w:rStyle w:val="26"/>
       </w:rPr>
       <w:fldChar w:fldCharType="begin"/>
     </w:r>
     <w:r>
       <w:rPr>
-        <w:rStyle w:val="24"/>
+        <w:rStyle w:val="26"/>
       </w:rPr>
       <w:instrText xml:space="preserve">PAGE  </w:instrText>
     </w:r>
     <w:r>
       <w:rPr>
-        <w:rStyle w:val="24"/>
+        <w:rStyle w:val="26"/>
       </w:rPr>
       <w:fldChar w:fldCharType="separate"/>
     </w:r>
     <w:r>
       <w:rPr>
-        <w:rStyle w:val="24"/>
+        <w:rStyle w:val="26"/>
       </w:rPr>
       <w:t>6</w:t>
     </w:r>
     <w:r>
       <w:rPr>
-        <w:rStyle w:val="24"/>
+        <w:rStyle w:val="26"/>
       </w:rPr>
       <w:fldChar w:fldCharType="end"/>
     </w:r>
@@ -6137,34 +6214,34 @@
 <w:ftr xmlns:wpc="http://schemas.microsoft.com/office/word/2010/wordprocessingCanvas" xmlns:mc="http://schemas.openxmlformats.org/markup-compatibility/2006" xmlns:o="urn:schemas-microsoft-com:office:office" xmlns:r="http://schemas.openxmlformats.org/officeDocument/2006/relationships" xmlns:m="http://schemas.openxmlformats.org/officeDocument/2006/math" xmlns:v="urn:schemas-microsoft-com:vml" xmlns:wp14="http://schemas.microsoft.com/office/word/2010/wordprocessingDrawing" xmlns:wp="http://schemas.openxmlformats.org/drawingml/2006/wordprocessingDrawing" xmlns:w10="urn:schemas-microsoft-com:office:word" xmlns:w="http://schemas.openxmlformats.org/wordprocessingml/2006/main" xmlns:w14="http://schemas.microsoft.com/office/word/2010/wordml" xmlns:wpg="http://schemas.microsoft.com/office/word/2010/wordprocessingGroup" xmlns:wpi="http://schemas.microsoft.com/office/word/2010/wordprocessingInk" xmlns:wne="http://schemas.microsoft.com/office/word/2006/wordml" xmlns:wps="http://schemas.microsoft.com/office/word/2010/wordprocessingShape" mc:Ignorable="w14 wp14">
   <w:p>
     <w:pPr>
-      <w:pStyle w:val="14"/>
+      <w:pStyle w:val="10"/>
       <w:framePr w:wrap="around" w:vAnchor="text" w:hAnchor="margin" w:xAlign="center" w:y="1"/>
       <w:rPr>
-        <w:rStyle w:val="24"/>
+        <w:rStyle w:val="26"/>
       </w:rPr>
     </w:pPr>
     <w:r>
       <w:rPr>
-        <w:rStyle w:val="24"/>
+        <w:rStyle w:val="26"/>
       </w:rPr>
       <w:fldChar w:fldCharType="begin"/>
     </w:r>
     <w:r>
       <w:rPr>
-        <w:rStyle w:val="24"/>
+        <w:rStyle w:val="26"/>
       </w:rPr>
       <w:instrText xml:space="preserve">PAGE  </w:instrText>
     </w:r>
     <w:r>
       <w:rPr>
-        <w:rStyle w:val="24"/>
+        <w:rStyle w:val="26"/>
       </w:rPr>
       <w:fldChar w:fldCharType="end"/>
     </w:r>
   </w:p>
   <w:p>
     <w:pPr>
-      <w:pStyle w:val="14"/>
+      <w:pStyle w:val="10"/>
     </w:pPr>
   </w:p>
 </w:ftr>
@@ -6174,39 +6251,39 @@
 <w:ftr xmlns:wpc="http://schemas.microsoft.com/office/word/2010/wordprocessingCanvas" xmlns:mc="http://schemas.openxmlformats.org/markup-compatibility/2006" xmlns:o="urn:schemas-microsoft-com:office:office" xmlns:r="http://schemas.openxmlformats.org/officeDocument/2006/relationships" xmlns:m="http://schemas.openxmlformats.org/officeDocument/2006/math" xmlns:v="urn:schemas-microsoft-com:vml" xmlns:wp14="http://schemas.microsoft.com/office/word/2010/wordprocessingDrawing" xmlns:wp="http://schemas.openxmlformats.org/drawingml/2006/wordprocessingDrawing" xmlns:w10="urn:schemas-microsoft-com:office:word" xmlns:w="http://schemas.openxmlformats.org/wordprocessingml/2006/main" xmlns:w14="http://schemas.microsoft.com/office/word/2010/wordml" xmlns:wpg="http://schemas.microsoft.com/office/word/2010/wordprocessingGroup" xmlns:wpi="http://schemas.microsoft.com/office/word/2010/wordprocessingInk" xmlns:wne="http://schemas.microsoft.com/office/word/2006/wordml" xmlns:wps="http://schemas.microsoft.com/office/word/2010/wordprocessingShape" mc:Ignorable="w14 wp14">
   <w:p>
     <w:pPr>
-      <w:pStyle w:val="14"/>
+      <w:pStyle w:val="10"/>
       <w:framePr w:wrap="around" w:vAnchor="text" w:hAnchor="margin" w:xAlign="center" w:y="1"/>
       <w:rPr>
-        <w:rStyle w:val="24"/>
+        <w:rStyle w:val="26"/>
       </w:rPr>
     </w:pPr>
     <w:r>
       <w:rPr>
-        <w:rStyle w:val="24"/>
+        <w:rStyle w:val="26"/>
       </w:rPr>
       <w:fldChar w:fldCharType="begin"/>
     </w:r>
     <w:r>
       <w:rPr>
-        <w:rStyle w:val="24"/>
+        <w:rStyle w:val="26"/>
       </w:rPr>
       <w:instrText xml:space="preserve">PAGE  </w:instrText>
     </w:r>
     <w:r>
       <w:rPr>
-        <w:rStyle w:val="24"/>
+        <w:rStyle w:val="26"/>
       </w:rPr>
       <w:fldChar w:fldCharType="separate"/>
     </w:r>
     <w:r>
       <w:rPr>
-        <w:rStyle w:val="24"/>
+        <w:rStyle w:val="26"/>
       </w:rPr>
       <w:t>7</w:t>
     </w:r>
     <w:r>
       <w:rPr>
-        <w:rStyle w:val="24"/>
+        <w:rStyle w:val="26"/>
       </w:rPr>
       <w:fldChar w:fldCharType="end"/>
     </w:r>
@@ -6232,34 +6309,34 @@
 <w:ftr xmlns:wpc="http://schemas.microsoft.com/office/word/2010/wordprocessingCanvas" xmlns:mc="http://schemas.openxmlformats.org/markup-compatibility/2006" xmlns:o="urn:schemas-microsoft-com:office:office" xmlns:r="http://schemas.openxmlformats.org/officeDocument/2006/relationships" xmlns:m="http://schemas.openxmlformats.org/officeDocument/2006/math" xmlns:v="urn:schemas-microsoft-com:vml" xmlns:wp14="http://schemas.microsoft.com/office/word/2010/wordprocessingDrawing" xmlns:wp="http://schemas.openxmlformats.org/drawingml/2006/wordprocessingDrawing" xmlns:w10="urn:schemas-microsoft-com:office:word" xmlns:w="http://schemas.openxmlformats.org/wordprocessingml/2006/main" xmlns:w14="http://schemas.microsoft.com/office/word/2010/wordml" xmlns:wpg="http://schemas.microsoft.com/office/word/2010/wordprocessingGroup" xmlns:wpi="http://schemas.microsoft.com/office/word/2010/wordprocessingInk" xmlns:wne="http://schemas.microsoft.com/office/word/2006/wordml" xmlns:wps="http://schemas.microsoft.com/office/word/2010/wordprocessingShape" mc:Ignorable="w14 wp14">
   <w:p>
     <w:pPr>
-      <w:pStyle w:val="14"/>
+      <w:pStyle w:val="10"/>
       <w:framePr w:wrap="around" w:vAnchor="text" w:hAnchor="margin" w:xAlign="center" w:y="1"/>
       <w:rPr>
-        <w:rStyle w:val="24"/>
+        <w:rStyle w:val="26"/>
       </w:rPr>
     </w:pPr>
     <w:r>
       <w:rPr>
-        <w:rStyle w:val="24"/>
+        <w:rStyle w:val="26"/>
       </w:rPr>
       <w:fldChar w:fldCharType="begin"/>
     </w:r>
     <w:r>
       <w:rPr>
-        <w:rStyle w:val="24"/>
+        <w:rStyle w:val="26"/>
       </w:rPr>
       <w:instrText xml:space="preserve">PAGE  </w:instrText>
     </w:r>
     <w:r>
       <w:rPr>
-        <w:rStyle w:val="24"/>
+        <w:rStyle w:val="26"/>
       </w:rPr>
       <w:fldChar w:fldCharType="end"/>
     </w:r>
   </w:p>
   <w:p>
     <w:pPr>
-      <w:pStyle w:val="14"/>
+      <w:pStyle w:val="10"/>
     </w:pPr>
   </w:p>
 </w:ftr>
@@ -6317,7 +6394,22 @@
       <w:lvlJc w:val="left"/>
     </w:lvl>
   </w:abstractNum>
+  <w:abstractNum w:abstractNumId="1442174236">
+    <w:nsid w:val="55F5D51C"/>
+    <w:multiLevelType w:val="singleLevel"/>
+    <w:tmpl w:val="55F5D51C"/>
+    <w:lvl w:ilvl="0" w:tentative="1">
+      <w:start w:val="1"/>
+      <w:numFmt w:val="decimal"/>
+      <w:suff w:val="space"/>
+      <w:lvlText w:val="%1."/>
+      <w:lvlJc w:val="left"/>
+    </w:lvl>
+  </w:abstractNum>
   <w:num w:numId="1">
+    <w:abstractNumId w:val="1442174236"/>
+  </w:num>
+  <w:num w:numId="2">
     <w:abstractNumId w:val="1442099836"/>
   </w:num>
 </w:numbering>
@@ -6328,7 +6420,7 @@
   <w:docDefaults>
     <w:rPrDefault>
       <w:rPr>
-        <w:rFonts w:ascii="Times New Roman" w:hAnsi="Times New Roman" w:eastAsia="宋体" w:cs="Times New Roman"/>
+        <w:rFonts w:ascii="Times New Roman" w:hAnsi="Times New Roman" w:eastAsia="SimSun" w:cs="Times New Roman"/>
         <w:lang w:val="en-US" w:eastAsia="zh-CN" w:bidi="ar-SA"/>
       </w:rPr>
     </w:rPrDefault>
@@ -6675,48 +6767,21 @@
     </w:tcPr>
   </w:style>
   <w:style w:type="paragraph" w:styleId="5">
-    <w:name w:val="annotation subject"/>
-    <w:basedOn w:val="6"/>
-    <w:next w:val="6"/>
-    <w:link w:val="35"/>
+    <w:name w:val="Balloon Text"/>
+    <w:basedOn w:val="1"/>
+    <w:link w:val="33"/>
     <w:unhideWhenUsed/>
     <w:uiPriority w:val="99"/>
+    <w:pPr>
+      <w:spacing w:before="0" w:line="240" w:lineRule="auto"/>
+    </w:pPr>
     <w:rPr>
-      <w:b/>
-      <w:bCs/>
-      <w:sz w:val="20"/>
-      <w:szCs w:val="20"/>
+      <w:rFonts w:ascii="Lucida Grande" w:hAnsi="Lucida Grande" w:cs="Lucida Grande"/>
+      <w:sz w:val="18"/>
+      <w:szCs w:val="18"/>
     </w:rPr>
   </w:style>
   <w:style w:type="paragraph" w:styleId="6">
-    <w:name w:val="annotation text"/>
-    <w:basedOn w:val="1"/>
-    <w:link w:val="34"/>
-    <w:unhideWhenUsed/>
-    <w:uiPriority w:val="99"/>
-    <w:rPr>
-      <w:szCs w:val="24"/>
-    </w:rPr>
-  </w:style>
-  <w:style w:type="paragraph" w:styleId="7">
-    <w:name w:val="toc 7"/>
-    <w:basedOn w:val="1"/>
-    <w:next w:val="1"/>
-    <w:semiHidden/>
-    <w:uiPriority w:val="0"/>
-    <w:pPr>
-      <w:tabs>
-        <w:tab w:val="right" w:leader="dot" w:pos="9360"/>
-      </w:tabs>
-      <w:spacing w:before="0"/>
-      <w:ind w:left="1440"/>
-      <w:jc w:val="left"/>
-    </w:pPr>
-    <w:rPr>
-      <w:sz w:val="20"/>
-    </w:rPr>
-  </w:style>
-  <w:style w:type="paragraph" w:styleId="8">
     <w:name w:val="caption"/>
     <w:basedOn w:val="1"/>
     <w:next w:val="1"/>
@@ -6727,6 +6792,30 @@
     </w:pPr>
     <w:rPr>
       <w:b/>
+    </w:rPr>
+  </w:style>
+  <w:style w:type="paragraph" w:styleId="7">
+    <w:name w:val="annotation text"/>
+    <w:basedOn w:val="1"/>
+    <w:link w:val="34"/>
+    <w:unhideWhenUsed/>
+    <w:uiPriority w:val="99"/>
+    <w:rPr>
+      <w:szCs w:val="24"/>
+    </w:rPr>
+  </w:style>
+  <w:style w:type="paragraph" w:styleId="8">
+    <w:name w:val="annotation subject"/>
+    <w:basedOn w:val="7"/>
+    <w:next w:val="7"/>
+    <w:link w:val="35"/>
+    <w:unhideWhenUsed/>
+    <w:uiPriority w:val="99"/>
+    <w:rPr>
+      <w:b/>
+      <w:bCs/>
+      <w:sz w:val="20"/>
+      <w:szCs w:val="20"/>
     </w:rPr>
   </w:style>
   <w:style w:type="paragraph" w:styleId="9">
@@ -6742,7 +6831,39 @@
     </w:rPr>
   </w:style>
   <w:style w:type="paragraph" w:styleId="10">
-    <w:name w:val="toc 5"/>
+    <w:name w:val="footer"/>
+    <w:basedOn w:val="1"/>
+    <w:uiPriority w:val="0"/>
+    <w:pPr>
+      <w:tabs>
+        <w:tab w:val="center" w:pos="4320"/>
+        <w:tab w:val="right" w:pos="8640"/>
+      </w:tabs>
+    </w:pPr>
+  </w:style>
+  <w:style w:type="paragraph" w:styleId="11">
+    <w:name w:val="footnote text"/>
+    <w:basedOn w:val="1"/>
+    <w:semiHidden/>
+    <w:uiPriority w:val="0"/>
+    <w:rPr>
+      <w:rFonts w:ascii="Times New Roman" w:hAnsi="Times New Roman"/>
+      <w:sz w:val="20"/>
+    </w:rPr>
+  </w:style>
+  <w:style w:type="paragraph" w:styleId="12">
+    <w:name w:val="header"/>
+    <w:basedOn w:val="1"/>
+    <w:uiPriority w:val="0"/>
+    <w:pPr>
+      <w:tabs>
+        <w:tab w:val="center" w:pos="4320"/>
+        <w:tab w:val="right" w:pos="8640"/>
+      </w:tabs>
+    </w:pPr>
+  </w:style>
+  <w:style w:type="paragraph" w:styleId="13">
+    <w:name w:val="table of figures"/>
     <w:basedOn w:val="1"/>
     <w:next w:val="1"/>
     <w:semiHidden/>
@@ -6752,14 +6873,52 @@
         <w:tab w:val="right" w:leader="dot" w:pos="9360"/>
       </w:tabs>
       <w:spacing w:before="0"/>
-      <w:ind w:left="960"/>
+      <w:ind w:left="480" w:hanging="480"/>
       <w:jc w:val="left"/>
     </w:pPr>
     <w:rPr>
+      <w:smallCaps/>
       <w:sz w:val="20"/>
     </w:rPr>
   </w:style>
-  <w:style w:type="paragraph" w:styleId="11">
+  <w:style w:type="paragraph" w:styleId="14">
+    <w:name w:val="toc 1"/>
+    <w:basedOn w:val="1"/>
+    <w:next w:val="1"/>
+    <w:semiHidden/>
+    <w:uiPriority w:val="0"/>
+    <w:pPr>
+      <w:tabs>
+        <w:tab w:val="right" w:leader="dot" w:pos="9360"/>
+      </w:tabs>
+      <w:spacing w:after="120"/>
+      <w:jc w:val="left"/>
+    </w:pPr>
+    <w:rPr>
+      <w:b/>
+      <w:sz w:val="20"/>
+    </w:rPr>
+  </w:style>
+  <w:style w:type="paragraph" w:styleId="15">
+    <w:name w:val="toc 2"/>
+    <w:basedOn w:val="1"/>
+    <w:next w:val="1"/>
+    <w:semiHidden/>
+    <w:uiPriority w:val="0"/>
+    <w:pPr>
+      <w:tabs>
+        <w:tab w:val="right" w:leader="dot" w:pos="9360"/>
+      </w:tabs>
+      <w:spacing w:before="120"/>
+      <w:ind w:left="240"/>
+      <w:jc w:val="left"/>
+    </w:pPr>
+    <w:rPr>
+      <w:i/>
+      <w:sz w:val="20"/>
+    </w:rPr>
+  </w:style>
+  <w:style w:type="paragraph" w:styleId="16">
     <w:name w:val="toc 3"/>
     <w:basedOn w:val="1"/>
     <w:next w:val="1"/>
@@ -6774,79 +6933,6 @@
       <w:jc w:val="left"/>
     </w:pPr>
     <w:rPr>
-      <w:sz w:val="20"/>
-    </w:rPr>
-  </w:style>
-  <w:style w:type="paragraph" w:styleId="12">
-    <w:name w:val="toc 8"/>
-    <w:basedOn w:val="1"/>
-    <w:next w:val="1"/>
-    <w:semiHidden/>
-    <w:uiPriority w:val="0"/>
-    <w:pPr>
-      <w:tabs>
-        <w:tab w:val="right" w:leader="dot" w:pos="9360"/>
-      </w:tabs>
-      <w:spacing w:before="0"/>
-      <w:ind w:left="1680"/>
-      <w:jc w:val="left"/>
-    </w:pPr>
-    <w:rPr>
-      <w:sz w:val="20"/>
-    </w:rPr>
-  </w:style>
-  <w:style w:type="paragraph" w:styleId="13">
-    <w:name w:val="Balloon Text"/>
-    <w:basedOn w:val="1"/>
-    <w:link w:val="33"/>
-    <w:unhideWhenUsed/>
-    <w:uiPriority w:val="99"/>
-    <w:pPr>
-      <w:spacing w:before="0" w:line="240" w:lineRule="auto"/>
-    </w:pPr>
-    <w:rPr>
-      <w:rFonts w:ascii="Lucida Grande" w:hAnsi="Lucida Grande" w:cs="Lucida Grande"/>
-      <w:sz w:val="18"/>
-      <w:szCs w:val="18"/>
-    </w:rPr>
-  </w:style>
-  <w:style w:type="paragraph" w:styleId="14">
-    <w:name w:val="footer"/>
-    <w:basedOn w:val="1"/>
-    <w:uiPriority w:val="0"/>
-    <w:pPr>
-      <w:tabs>
-        <w:tab w:val="center" w:pos="4320"/>
-        <w:tab w:val="right" w:pos="8640"/>
-      </w:tabs>
-    </w:pPr>
-  </w:style>
-  <w:style w:type="paragraph" w:styleId="15">
-    <w:name w:val="header"/>
-    <w:basedOn w:val="1"/>
-    <w:uiPriority w:val="0"/>
-    <w:pPr>
-      <w:tabs>
-        <w:tab w:val="center" w:pos="4320"/>
-        <w:tab w:val="right" w:pos="8640"/>
-      </w:tabs>
-    </w:pPr>
-  </w:style>
-  <w:style w:type="paragraph" w:styleId="16">
-    <w:name w:val="toc 1"/>
-    <w:basedOn w:val="1"/>
-    <w:next w:val="1"/>
-    <w:semiHidden/>
-    <w:uiPriority w:val="0"/>
-    <w:pPr>
-      <w:tabs>
-        <w:tab w:val="right" w:leader="dot" w:pos="9360"/>
-      </w:tabs>
-      <w:spacing w:after="120"/>
-      <w:jc w:val="left"/>
-    </w:pPr>
-    <w:rPr>
-      <w:b/>
       <w:sz w:val="20"/>
     </w:rPr>
   </w:style>
@@ -6869,12 +6955,20 @@
     </w:rPr>
   </w:style>
   <w:style w:type="paragraph" w:styleId="18">
-    <w:name w:val="footnote text"/>
+    <w:name w:val="toc 5"/>
     <w:basedOn w:val="1"/>
+    <w:next w:val="1"/>
     <w:semiHidden/>
     <w:uiPriority w:val="0"/>
+    <w:pPr>
+      <w:tabs>
+        <w:tab w:val="right" w:leader="dot" w:pos="9360"/>
+      </w:tabs>
+      <w:spacing w:before="0"/>
+      <w:ind w:left="960"/>
+      <w:jc w:val="left"/>
+    </w:pPr>
     <w:rPr>
-      <w:rFonts w:ascii="Times New Roman" w:hAnsi="Times New Roman"/>
       <w:sz w:val="20"/>
     </w:rPr>
   </w:style>
@@ -6897,7 +6991,7 @@
     </w:rPr>
   </w:style>
   <w:style w:type="paragraph" w:styleId="20">
-    <w:name w:val="table of figures"/>
+    <w:name w:val="toc 7"/>
     <w:basedOn w:val="1"/>
     <w:next w:val="1"/>
     <w:semiHidden/>
@@ -6907,16 +7001,15 @@
         <w:tab w:val="right" w:leader="dot" w:pos="9360"/>
       </w:tabs>
       <w:spacing w:before="0"/>
-      <w:ind w:left="480" w:hanging="480"/>
+      <w:ind w:left="1440"/>
       <w:jc w:val="left"/>
     </w:pPr>
     <w:rPr>
-      <w:smallCaps/>
       <w:sz w:val="20"/>
     </w:rPr>
   </w:style>
   <w:style w:type="paragraph" w:styleId="21">
-    <w:name w:val="toc 2"/>
+    <w:name w:val="toc 8"/>
     <w:basedOn w:val="1"/>
     <w:next w:val="1"/>
     <w:semiHidden/>
@@ -6925,12 +7018,11 @@
       <w:tabs>
         <w:tab w:val="right" w:leader="dot" w:pos="9360"/>
       </w:tabs>
-      <w:spacing w:before="120"/>
-      <w:ind w:left="240"/>
+      <w:spacing w:before="0"/>
+      <w:ind w:left="1680"/>
       <w:jc w:val="left"/>
     </w:pPr>
     <w:rPr>
-      <w:i/>
       <w:sz w:val="20"/>
     </w:rPr>
   </w:style>
@@ -6953,12 +7045,6 @@
     </w:rPr>
   </w:style>
   <w:style w:type="character" w:styleId="24">
-    <w:name w:val="page number"/>
-    <w:basedOn w:val="23"/>
-    <w:uiPriority w:val="0"/>
-    <w:rPr/>
-  </w:style>
-  <w:style w:type="character" w:styleId="25">
     <w:name w:val="annotation reference"/>
     <w:unhideWhenUsed/>
     <w:uiPriority w:val="99"/>
@@ -6967,13 +7053,19 @@
       <w:szCs w:val="18"/>
     </w:rPr>
   </w:style>
-  <w:style w:type="character" w:styleId="26">
+  <w:style w:type="character" w:styleId="25">
     <w:name w:val="footnote reference"/>
     <w:semiHidden/>
     <w:uiPriority w:val="0"/>
     <w:rPr>
       <w:vertAlign w:val="superscript"/>
     </w:rPr>
+  </w:style>
+  <w:style w:type="character" w:styleId="26">
+    <w:name w:val="page number"/>
+    <w:basedOn w:val="23"/>
+    <w:uiPriority w:val="0"/>
+    <w:rPr/>
   </w:style>
   <w:style w:type="table" w:styleId="28">
     <w:name w:val="Table Grid"/>
@@ -7045,7 +7137,7 @@
     <w:name w:val="normal"/>
     <w:uiPriority w:val="0"/>
     <w:rPr>
-      <w:rFonts w:ascii="Times New Roman" w:hAnsi="Times New Roman" w:eastAsia="宋体" w:cs="Times New Roman"/>
+      <w:rFonts w:ascii="Times New Roman" w:hAnsi="Times New Roman" w:eastAsia="SimSun" w:cs="Times New Roman"/>
       <w:color w:val="000000"/>
       <w:sz w:val="24"/>
       <w:szCs w:val="24"/>
@@ -7054,7 +7146,7 @@
   </w:style>
   <w:style w:type="character" w:customStyle="1" w:styleId="33">
     <w:name w:val="批注框文本字符"/>
-    <w:link w:val="13"/>
+    <w:link w:val="5"/>
     <w:semiHidden/>
     <w:uiPriority w:val="99"/>
     <w:rPr>
@@ -7066,7 +7158,7 @@
   </w:style>
   <w:style w:type="character" w:customStyle="1" w:styleId="34">
     <w:name w:val="注释文本字符"/>
-    <w:link w:val="6"/>
+    <w:link w:val="7"/>
     <w:semiHidden/>
     <w:uiPriority w:val="99"/>
     <w:rPr>
@@ -7077,7 +7169,7 @@
   </w:style>
   <w:style w:type="character" w:customStyle="1" w:styleId="35">
     <w:name w:val="批注主题字符"/>
-    <w:link w:val="5"/>
+    <w:link w:val="8"/>
     <w:semiHidden/>
     <w:uiPriority w:val="99"/>
     <w:rPr>

</xml_diff>